<commit_message>
Added the 3rd and made the 4th lab
</commit_message>
<xml_diff>
--- a/Lab2/Lab2.docx
+++ b/Lab2/Lab2.docx
@@ -360,6 +360,7 @@
             <w:r>
               <w:rPr>
                 <w:rFonts w:ascii="Times New Roman" w:eastAsia="Times New Roman" w:hAnsi="Times New Roman"/>
+                <w:noProof/>
                 <w:sz w:val="28"/>
                 <w:szCs w:val="28"/>
               </w:rPr>
@@ -507,6 +508,7 @@
             <w:r>
               <w:rPr>
                 <w:rFonts w:ascii="Times New Roman" w:hAnsi="Times New Roman"/>
+                <w:noProof/>
                 <w:spacing w:val="5"/>
                 <w:sz w:val="28"/>
                 <w:szCs w:val="28"/>
@@ -731,6 +733,7 @@
             <w:r>
               <w:rPr>
                 <w:rFonts w:ascii="Times New Roman" w:hAnsi="Times New Roman"/>
+                <w:noProof/>
                 <w:spacing w:val="5"/>
                 <w:sz w:val="28"/>
                 <w:szCs w:val="28"/>
@@ -869,6 +872,7 @@
             <w:r>
               <w:rPr>
                 <w:rFonts w:ascii="Times New Roman" w:hAnsi="Times New Roman"/>
+                <w:noProof/>
                 <w:spacing w:val="5"/>
                 <w:sz w:val="28"/>
                 <w:szCs w:val="28"/>
@@ -1020,6 +1024,7 @@
             <w:r>
               <w:rPr>
                 <w:rFonts w:ascii="Times New Roman" w:hAnsi="Times New Roman"/>
+                <w:noProof/>
                 <w:spacing w:val="5"/>
                 <w:sz w:val="28"/>
                 <w:szCs w:val="28"/>
@@ -1182,6 +1187,7 @@
             <w:r>
               <w:rPr>
                 <w:rFonts w:ascii="Times New Roman" w:hAnsi="Times New Roman"/>
+                <w:noProof/>
                 <w:spacing w:val="5"/>
                 <w:sz w:val="28"/>
                 <w:szCs w:val="28"/>
@@ -1321,6 +1327,7 @@
             <w:r>
               <w:rPr>
                 <w:rFonts w:ascii="Times New Roman" w:hAnsi="Times New Roman"/>
+                <w:noProof/>
                 <w:spacing w:val="5"/>
                 <w:sz w:val="28"/>
                 <w:szCs w:val="28"/>
@@ -1459,6 +1466,7 @@
             <w:r>
               <w:rPr>
                 <w:rFonts w:ascii="Times New Roman" w:hAnsi="Times New Roman"/>
+                <w:noProof/>
                 <w:spacing w:val="5"/>
                 <w:sz w:val="28"/>
                 <w:szCs w:val="28"/>
@@ -1601,6 +1609,7 @@
             <w:r>
               <w:rPr>
                 <w:rFonts w:ascii="Times New Roman" w:hAnsi="Times New Roman"/>
+                <w:noProof/>
                 <w:spacing w:val="5"/>
                 <w:sz w:val="28"/>
                 <w:szCs w:val="28"/>
@@ -1819,6 +1828,7 @@
             <w:r>
               <w:rPr>
                 <w:rFonts w:ascii="Times New Roman" w:hAnsi="Times New Roman"/>
+                <w:noProof/>
                 <w:spacing w:val="5"/>
                 <w:sz w:val="28"/>
                 <w:szCs w:val="28"/>
@@ -1933,6 +1943,7 @@
             <w:r>
               <w:rPr>
                 <w:rFonts w:ascii="Times New Roman" w:hAnsi="Times New Roman"/>
+                <w:noProof/>
                 <w:spacing w:val="5"/>
                 <w:sz w:val="28"/>
                 <w:szCs w:val="28"/>
@@ -2049,6 +2060,7 @@
             <w:r>
               <w:rPr>
                 <w:rFonts w:ascii="Times New Roman" w:hAnsi="Times New Roman"/>
+                <w:noProof/>
                 <w:spacing w:val="5"/>
                 <w:sz w:val="28"/>
                 <w:szCs w:val="28"/>
@@ -2161,6 +2173,7 @@
             <w:r>
               <w:rPr>
                 <w:rFonts w:ascii="Times New Roman" w:hAnsi="Times New Roman"/>
+                <w:noProof/>
                 <w:spacing w:val="5"/>
                 <w:sz w:val="28"/>
                 <w:szCs w:val="28"/>
@@ -2275,6 +2288,7 @@
             <w:r>
               <w:rPr>
                 <w:rFonts w:ascii="Times New Roman" w:hAnsi="Times New Roman"/>
+                <w:noProof/>
                 <w:spacing w:val="5"/>
                 <w:sz w:val="28"/>
                 <w:szCs w:val="28"/>
@@ -2390,6 +2404,7 @@
             <w:r>
               <w:rPr>
                 <w:rFonts w:ascii="Times New Roman" w:hAnsi="Times New Roman"/>
+                <w:noProof/>
                 <w:spacing w:val="5"/>
                 <w:sz w:val="28"/>
                 <w:szCs w:val="28"/>
@@ -2458,17 +2473,7 @@
                 <w:szCs w:val="28"/>
                 <w:lang w:val="en-US"/>
               </w:rPr>
-              <w:t>A</w:t>
-            </w:r>
-            <w:r>
-              <w:rPr>
-                <w:rFonts w:ascii="Times New Roman" w:eastAsia="Times New Roman" w:hAnsi="Times New Roman"/>
-                <w:b/>
-                <w:sz w:val="28"/>
-                <w:szCs w:val="28"/>
-                <w:lang w:val="en-US"/>
-              </w:rPr>
-              <w:t>propos</w:t>
+              <w:t>Apropos</w:t>
             </w:r>
           </w:p>
         </w:tc>
@@ -2508,6 +2513,7 @@
             <w:r>
               <w:rPr>
                 <w:rFonts w:ascii="Times New Roman" w:hAnsi="Times New Roman"/>
+                <w:noProof/>
                 <w:spacing w:val="5"/>
                 <w:sz w:val="28"/>
                 <w:szCs w:val="28"/>
@@ -2738,6 +2744,7 @@
             <w:r>
               <w:rPr>
                 <w:rFonts w:ascii="Times New Roman" w:hAnsi="Times New Roman"/>
+                <w:noProof/>
                 <w:spacing w:val="5"/>
                 <w:sz w:val="28"/>
                 <w:szCs w:val="28"/>
@@ -2808,17 +2815,7 @@
                 <w:lang w:val="en-US"/>
               </w:rPr>
               <w:lastRenderedPageBreak/>
-              <w:t>L</w:t>
-            </w:r>
-            <w:r>
-              <w:rPr>
-                <w:rFonts w:ascii="Times New Roman" w:eastAsia="Times New Roman" w:hAnsi="Times New Roman"/>
-                <w:b/>
-                <w:sz w:val="28"/>
-                <w:szCs w:val="28"/>
-                <w:lang w:val="en-US"/>
-              </w:rPr>
-              <w:t>ess</w:t>
+              <w:t>Less</w:t>
             </w:r>
           </w:p>
         </w:tc>
@@ -2874,6 +2871,7 @@
             <w:r>
               <w:rPr>
                 <w:rFonts w:ascii="Times New Roman" w:hAnsi="Times New Roman"/>
+                <w:noProof/>
                 <w:sz w:val="28"/>
                 <w:szCs w:val="28"/>
               </w:rPr>
@@ -2950,17 +2948,7 @@
                 <w:szCs w:val="28"/>
                 <w:lang w:val="en-US"/>
               </w:rPr>
-              <w:t>H</w:t>
-            </w:r>
-            <w:r>
-              <w:rPr>
-                <w:rFonts w:ascii="Times New Roman" w:eastAsia="Times New Roman" w:hAnsi="Times New Roman"/>
-                <w:b/>
-                <w:sz w:val="28"/>
-                <w:szCs w:val="28"/>
-                <w:lang w:val="en-US"/>
-              </w:rPr>
-              <w:t>ead</w:t>
+              <w:t>Head</w:t>
             </w:r>
           </w:p>
         </w:tc>
@@ -3089,6 +3077,7 @@
             <w:r>
               <w:rPr>
                 <w:rFonts w:ascii="Times New Roman" w:hAnsi="Times New Roman"/>
+                <w:noProof/>
                 <w:spacing w:val="5"/>
                 <w:sz w:val="28"/>
                 <w:szCs w:val="28"/>
@@ -3169,17 +3158,7 @@
                 <w:szCs w:val="28"/>
                 <w:lang w:val="en-US"/>
               </w:rPr>
-              <w:t>T</w:t>
-            </w:r>
-            <w:r>
-              <w:rPr>
-                <w:rFonts w:ascii="Times New Roman" w:eastAsia="Times New Roman" w:hAnsi="Times New Roman"/>
-                <w:b/>
-                <w:sz w:val="28"/>
-                <w:szCs w:val="28"/>
-                <w:lang w:val="en-US"/>
-              </w:rPr>
-              <w:t>ail</w:t>
+              <w:t>Tail</w:t>
             </w:r>
           </w:p>
         </w:tc>
@@ -3279,6 +3258,7 @@
             <w:r>
               <w:rPr>
                 <w:rFonts w:ascii="Times New Roman" w:hAnsi="Times New Roman"/>
+                <w:noProof/>
                 <w:spacing w:val="5"/>
                 <w:sz w:val="28"/>
                 <w:szCs w:val="28"/>
@@ -3360,17 +3340,7 @@
                 <w:szCs w:val="28"/>
                 <w:lang w:val="en-US"/>
               </w:rPr>
-              <w:t>L</w:t>
-            </w:r>
-            <w:r>
-              <w:rPr>
-                <w:rFonts w:ascii="Times New Roman" w:eastAsia="Times New Roman" w:hAnsi="Times New Roman"/>
-                <w:b/>
-                <w:sz w:val="28"/>
-                <w:szCs w:val="28"/>
-                <w:lang w:val="en-US"/>
-              </w:rPr>
-              <w:t>pstat</w:t>
+              <w:t>Lpstat</w:t>
             </w:r>
             <w:proofErr w:type="spellEnd"/>
           </w:p>
@@ -3418,6 +3388,7 @@
             <w:r>
               <w:rPr>
                 <w:rFonts w:ascii="Times New Roman" w:hAnsi="Times New Roman"/>
+                <w:noProof/>
                 <w:sz w:val="28"/>
                 <w:szCs w:val="28"/>
               </w:rPr>
@@ -3495,17 +3466,7 @@
                 <w:szCs w:val="28"/>
                 <w:lang w:val="en-US"/>
               </w:rPr>
-              <w:t>L</w:t>
-            </w:r>
-            <w:r>
-              <w:rPr>
-                <w:rFonts w:ascii="Times New Roman" w:eastAsia="Times New Roman" w:hAnsi="Times New Roman"/>
-                <w:b/>
-                <w:sz w:val="28"/>
-                <w:szCs w:val="28"/>
-                <w:lang w:val="en-US"/>
-              </w:rPr>
-              <w:t>pr</w:t>
+              <w:t>Lpr</w:t>
             </w:r>
             <w:proofErr w:type="spellEnd"/>
           </w:p>
@@ -3557,6 +3518,7 @@
             <w:r>
               <w:rPr>
                 <w:rFonts w:ascii="Times New Roman" w:hAnsi="Times New Roman"/>
+                <w:noProof/>
                 <w:spacing w:val="5"/>
                 <w:sz w:val="28"/>
                 <w:szCs w:val="28"/>
@@ -3638,17 +3600,7 @@
                 <w:szCs w:val="28"/>
                 <w:lang w:val="en-US"/>
               </w:rPr>
-              <w:t>L</w:t>
-            </w:r>
-            <w:r>
-              <w:rPr>
-                <w:rFonts w:ascii="Times New Roman" w:eastAsia="Times New Roman" w:hAnsi="Times New Roman"/>
-                <w:b/>
-                <w:sz w:val="28"/>
-                <w:szCs w:val="28"/>
-                <w:lang w:val="en-US"/>
-              </w:rPr>
-              <w:t>pq</w:t>
+              <w:t>Lpq</w:t>
             </w:r>
             <w:proofErr w:type="spellEnd"/>
           </w:p>
@@ -3700,6 +3652,7 @@
             <w:r>
               <w:rPr>
                 <w:rFonts w:ascii="Times New Roman" w:hAnsi="Times New Roman"/>
+                <w:noProof/>
                 <w:spacing w:val="5"/>
                 <w:sz w:val="28"/>
                 <w:szCs w:val="28"/>
@@ -3782,17 +3735,7 @@
                 <w:lang w:val="en-US"/>
               </w:rPr>
               <w:lastRenderedPageBreak/>
-              <w:t>L</w:t>
-            </w:r>
-            <w:r>
-              <w:rPr>
-                <w:rFonts w:ascii="Times New Roman" w:eastAsia="Times New Roman" w:hAnsi="Times New Roman"/>
-                <w:b/>
-                <w:sz w:val="28"/>
-                <w:szCs w:val="28"/>
-                <w:lang w:val="en-US"/>
-              </w:rPr>
-              <w:t>prm</w:t>
+              <w:t>Lprm</w:t>
             </w:r>
             <w:proofErr w:type="spellEnd"/>
           </w:p>
@@ -3844,6 +3787,7 @@
             <w:r>
               <w:rPr>
                 <w:rFonts w:ascii="Times New Roman" w:hAnsi="Times New Roman"/>
+                <w:noProof/>
                 <w:spacing w:val="5"/>
                 <w:sz w:val="28"/>
                 <w:szCs w:val="28"/>
@@ -3925,17 +3869,7 @@
                 <w:szCs w:val="28"/>
                 <w:lang w:val="en-US"/>
               </w:rPr>
-              <w:t>C</w:t>
-            </w:r>
-            <w:r>
-              <w:rPr>
-                <w:rFonts w:ascii="Times New Roman" w:eastAsia="Times New Roman" w:hAnsi="Times New Roman"/>
-                <w:b/>
-                <w:sz w:val="28"/>
-                <w:szCs w:val="28"/>
-                <w:lang w:val="en-US"/>
-              </w:rPr>
-              <w:t>hgrp</w:t>
+              <w:t>Chgrp</w:t>
             </w:r>
             <w:proofErr w:type="spellEnd"/>
           </w:p>
@@ -3987,6 +3921,7 @@
             <w:r>
               <w:rPr>
                 <w:rFonts w:ascii="Times New Roman" w:hAnsi="Times New Roman"/>
+                <w:noProof/>
                 <w:spacing w:val="5"/>
                 <w:sz w:val="28"/>
                 <w:szCs w:val="28"/>
@@ -4067,17 +4002,7 @@
                 <w:szCs w:val="28"/>
                 <w:lang w:val="en-US"/>
               </w:rPr>
-              <w:t>C</w:t>
-            </w:r>
-            <w:r>
-              <w:rPr>
-                <w:rFonts w:ascii="Times New Roman" w:eastAsia="Times New Roman" w:hAnsi="Times New Roman"/>
-                <w:b/>
-                <w:sz w:val="28"/>
-                <w:szCs w:val="28"/>
-                <w:lang w:val="en-US"/>
-              </w:rPr>
-              <w:t>hown</w:t>
+              <w:t>Chown</w:t>
             </w:r>
           </w:p>
         </w:tc>
@@ -4155,6 +4080,7 @@
             <w:r>
               <w:rPr>
                 <w:rFonts w:ascii="Times New Roman" w:hAnsi="Times New Roman"/>
+                <w:noProof/>
                 <w:spacing w:val="5"/>
                 <w:sz w:val="28"/>
                 <w:szCs w:val="28"/>
@@ -4236,17 +4162,7 @@
                 <w:szCs w:val="28"/>
                 <w:lang w:val="en-US"/>
               </w:rPr>
-              <w:t>C</w:t>
-            </w:r>
-            <w:r>
-              <w:rPr>
-                <w:rFonts w:ascii="Times New Roman" w:eastAsia="Times New Roman" w:hAnsi="Times New Roman"/>
-                <w:b/>
-                <w:sz w:val="28"/>
-                <w:szCs w:val="28"/>
-                <w:lang w:val="en-US"/>
-              </w:rPr>
-              <w:t>hmod</w:t>
+              <w:t>Chmod</w:t>
             </w:r>
             <w:proofErr w:type="spellEnd"/>
           </w:p>
@@ -4314,6 +4230,7 @@
             <w:r>
               <w:rPr>
                 <w:rFonts w:ascii="Times New Roman" w:hAnsi="Times New Roman"/>
+                <w:noProof/>
                 <w:spacing w:val="5"/>
                 <w:sz w:val="28"/>
                 <w:szCs w:val="28"/>
@@ -4396,17 +4313,7 @@
                 <w:lang w:val="en-US"/>
               </w:rPr>
               <w:lastRenderedPageBreak/>
-              <w:t>Z</w:t>
-            </w:r>
-            <w:r>
-              <w:rPr>
-                <w:rFonts w:ascii="Times New Roman" w:eastAsia="Times New Roman" w:hAnsi="Times New Roman"/>
-                <w:b/>
-                <w:sz w:val="28"/>
-                <w:szCs w:val="28"/>
-                <w:lang w:val="en-US"/>
-              </w:rPr>
-              <w:t>ip</w:t>
+              <w:t>Zip</w:t>
             </w:r>
           </w:p>
         </w:tc>
@@ -4507,6 +4414,7 @@
             <w:r>
               <w:rPr>
                 <w:rFonts w:ascii="Times New Roman" w:hAnsi="Times New Roman"/>
+                <w:noProof/>
                 <w:spacing w:val="5"/>
                 <w:sz w:val="28"/>
                 <w:szCs w:val="28"/>
@@ -4588,17 +4496,7 @@
                 <w:szCs w:val="28"/>
                 <w:lang w:val="en-US"/>
               </w:rPr>
-              <w:t>G</w:t>
-            </w:r>
-            <w:r>
-              <w:rPr>
-                <w:rFonts w:ascii="Times New Roman" w:eastAsia="Times New Roman" w:hAnsi="Times New Roman"/>
-                <w:b/>
-                <w:sz w:val="28"/>
-                <w:szCs w:val="28"/>
-                <w:lang w:val="en-US"/>
-              </w:rPr>
-              <w:t>zip</w:t>
+              <w:t>Gzip</w:t>
             </w:r>
             <w:proofErr w:type="spellEnd"/>
           </w:p>
@@ -4651,6 +4549,7 @@
             <w:r>
               <w:rPr>
                 <w:rFonts w:ascii="Times New Roman" w:hAnsi="Times New Roman"/>
+                <w:noProof/>
                 <w:spacing w:val="5"/>
                 <w:sz w:val="28"/>
                 <w:szCs w:val="28"/>
@@ -4733,17 +4632,7 @@
                 <w:szCs w:val="28"/>
                 <w:lang w:val="en-US"/>
               </w:rPr>
-              <w:t>G</w:t>
-            </w:r>
-            <w:r>
-              <w:rPr>
-                <w:rFonts w:ascii="Times New Roman" w:eastAsia="Times New Roman" w:hAnsi="Times New Roman"/>
-                <w:b/>
-                <w:sz w:val="28"/>
-                <w:szCs w:val="28"/>
-                <w:lang w:val="en-US"/>
-              </w:rPr>
-              <w:t>unzip</w:t>
+              <w:t>Gunzip</w:t>
             </w:r>
             <w:proofErr w:type="spellEnd"/>
           </w:p>
@@ -4795,6 +4684,7 @@
             <w:r>
               <w:rPr>
                 <w:rFonts w:ascii="Times New Roman" w:hAnsi="Times New Roman"/>
+                <w:noProof/>
                 <w:spacing w:val="5"/>
                 <w:sz w:val="28"/>
                 <w:szCs w:val="28"/>
@@ -4923,6 +4813,7 @@
             <w:r>
               <w:rPr>
                 <w:rFonts w:ascii="Times New Roman" w:hAnsi="Times New Roman"/>
+                <w:noProof/>
                 <w:sz w:val="28"/>
                 <w:szCs w:val="28"/>
               </w:rPr>
@@ -5057,6 +4948,7 @@
               <w:rPr>
                 <w:rStyle w:val="a"/>
                 <w:rFonts w:ascii="Times New Roman" w:hAnsi="Times New Roman"/>
+                <w:noProof/>
                 <w:sz w:val="28"/>
                 <w:szCs w:val="28"/>
               </w:rPr>
@@ -5132,17 +5024,7 @@
                 <w:szCs w:val="28"/>
                 <w:lang w:val="en-US"/>
               </w:rPr>
-              <w:t>T</w:t>
-            </w:r>
-            <w:r>
-              <w:rPr>
-                <w:rFonts w:ascii="Times New Roman" w:eastAsia="Times New Roman" w:hAnsi="Times New Roman"/>
-                <w:b/>
-                <w:sz w:val="28"/>
-                <w:szCs w:val="28"/>
-                <w:lang w:val="en-US"/>
-              </w:rPr>
-              <w:t>ar</w:t>
+              <w:t>Tar</w:t>
             </w:r>
           </w:p>
         </w:tc>
@@ -5278,6 +5160,7 @@
             <w:r>
               <w:rPr>
                 <w:rFonts w:ascii="Times New Roman" w:hAnsi="Times New Roman"/>
+                <w:noProof/>
                 <w:spacing w:val="5"/>
                 <w:sz w:val="28"/>
                 <w:szCs w:val="28"/>
@@ -5354,17 +5237,7 @@
                 <w:szCs w:val="28"/>
                 <w:lang w:val="en-US"/>
               </w:rPr>
-              <w:t>L</w:t>
-            </w:r>
-            <w:r>
-              <w:rPr>
-                <w:rFonts w:ascii="Times New Roman" w:eastAsia="Times New Roman" w:hAnsi="Times New Roman"/>
-                <w:b/>
-                <w:sz w:val="28"/>
-                <w:szCs w:val="28"/>
-                <w:lang w:val="en-US"/>
-              </w:rPr>
-              <w:t>ocate</w:t>
+              <w:t>Locate</w:t>
             </w:r>
           </w:p>
         </w:tc>
@@ -5470,6 +5343,7 @@
             <w:r>
               <w:rPr>
                 <w:rFonts w:ascii="Times New Roman" w:hAnsi="Times New Roman"/>
+                <w:noProof/>
                 <w:sz w:val="28"/>
                 <w:szCs w:val="28"/>
               </w:rPr>
@@ -5600,6 +5474,7 @@
             <w:r>
               <w:rPr>
                 <w:rFonts w:ascii="Times New Roman" w:hAnsi="Times New Roman"/>
+                <w:noProof/>
                 <w:spacing w:val="5"/>
                 <w:sz w:val="28"/>
                 <w:szCs w:val="28"/>
@@ -5677,17 +5552,7 @@
                 <w:szCs w:val="28"/>
                 <w:lang w:val="en-US"/>
               </w:rPr>
-              <w:t>F</w:t>
-            </w:r>
-            <w:r>
-              <w:rPr>
-                <w:rFonts w:ascii="Times New Roman" w:eastAsia="Times New Roman" w:hAnsi="Times New Roman"/>
-                <w:b/>
-                <w:sz w:val="28"/>
-                <w:szCs w:val="28"/>
-                <w:lang w:val="en-US"/>
-              </w:rPr>
-              <w:t>ind</w:t>
+              <w:t>Find</w:t>
             </w:r>
           </w:p>
         </w:tc>
@@ -5834,6 +5699,7 @@
             <w:r>
               <w:rPr>
                 <w:rFonts w:ascii="Times New Roman" w:hAnsi="Times New Roman"/>
+                <w:noProof/>
                 <w:sz w:val="28"/>
                 <w:szCs w:val="28"/>
               </w:rPr>
@@ -5909,17 +5775,7 @@
                 <w:szCs w:val="28"/>
                 <w:lang w:val="en-US"/>
               </w:rPr>
-              <w:t>H</w:t>
-            </w:r>
-            <w:r>
-              <w:rPr>
-                <w:rFonts w:ascii="Times New Roman" w:eastAsia="Times New Roman" w:hAnsi="Times New Roman"/>
-                <w:b/>
-                <w:sz w:val="28"/>
-                <w:szCs w:val="28"/>
-                <w:lang w:val="en-US"/>
-              </w:rPr>
-              <w:t>istory</w:t>
+              <w:t>History</w:t>
             </w:r>
           </w:p>
         </w:tc>
@@ -5994,6 +5850,7 @@
             <w:r>
               <w:rPr>
                 <w:rFonts w:ascii="Times New Roman" w:hAnsi="Times New Roman"/>
+                <w:noProof/>
                 <w:sz w:val="28"/>
                 <w:szCs w:val="28"/>
               </w:rPr>
@@ -6071,17 +5928,7 @@
                 <w:lang w:val="en-US"/>
               </w:rPr>
               <w:lastRenderedPageBreak/>
-              <w:t>A</w:t>
-            </w:r>
-            <w:r>
-              <w:rPr>
-                <w:rFonts w:ascii="Times New Roman" w:eastAsia="Times New Roman" w:hAnsi="Times New Roman"/>
-                <w:b/>
-                <w:sz w:val="28"/>
-                <w:szCs w:val="28"/>
-                <w:lang w:val="en-US"/>
-              </w:rPr>
-              <w:t>lias</w:t>
+              <w:t>Alias</w:t>
             </w:r>
           </w:p>
         </w:tc>
@@ -6130,6 +5977,7 @@
             <w:r>
               <w:rPr>
                 <w:rFonts w:ascii="Times New Roman" w:hAnsi="Times New Roman"/>
+                <w:noProof/>
                 <w:sz w:val="28"/>
                 <w:szCs w:val="28"/>
               </w:rPr>
@@ -6205,17 +6053,7 @@
                 <w:szCs w:val="28"/>
                 <w:lang w:val="en-US"/>
               </w:rPr>
-              <w:t>U</w:t>
-            </w:r>
-            <w:r>
-              <w:rPr>
-                <w:rFonts w:ascii="Times New Roman" w:eastAsia="Times New Roman" w:hAnsi="Times New Roman"/>
-                <w:b/>
-                <w:sz w:val="28"/>
-                <w:szCs w:val="28"/>
-                <w:lang w:val="en-US"/>
-              </w:rPr>
-              <w:t>nalias</w:t>
+              <w:t>Unalias</w:t>
             </w:r>
           </w:p>
         </w:tc>
@@ -6262,6 +6100,7 @@
             <w:r>
               <w:rPr>
                 <w:rFonts w:ascii="Times New Roman" w:hAnsi="Times New Roman"/>
+                <w:noProof/>
                 <w:sz w:val="28"/>
                 <w:szCs w:val="28"/>
               </w:rPr>
@@ -6339,17 +6178,7 @@
                 <w:lang w:val="en-US"/>
               </w:rPr>
               <w:lastRenderedPageBreak/>
-              <w:t>P</w:t>
-            </w:r>
-            <w:r>
-              <w:rPr>
-                <w:rFonts w:ascii="Times New Roman" w:eastAsia="Times New Roman" w:hAnsi="Times New Roman"/>
-                <w:b/>
-                <w:sz w:val="28"/>
-                <w:szCs w:val="28"/>
-                <w:lang w:val="en-US"/>
-              </w:rPr>
-              <w:t>s</w:t>
+              <w:t>Ps</w:t>
             </w:r>
           </w:p>
         </w:tc>
@@ -6398,6 +6227,7 @@
             <w:r>
               <w:rPr>
                 <w:rFonts w:ascii="Times New Roman" w:hAnsi="Times New Roman"/>
+                <w:noProof/>
                 <w:sz w:val="28"/>
                 <w:szCs w:val="28"/>
               </w:rPr>
@@ -6473,17 +6303,7 @@
                 <w:szCs w:val="28"/>
                 <w:lang w:val="en-US"/>
               </w:rPr>
-              <w:t>T</w:t>
-            </w:r>
-            <w:r>
-              <w:rPr>
-                <w:rFonts w:ascii="Times New Roman" w:eastAsia="Times New Roman" w:hAnsi="Times New Roman"/>
-                <w:b/>
-                <w:sz w:val="28"/>
-                <w:szCs w:val="28"/>
-                <w:lang w:val="en-US"/>
-              </w:rPr>
-              <w:t>op</w:t>
+              <w:t>Top</w:t>
             </w:r>
           </w:p>
         </w:tc>
@@ -6534,6 +6354,7 @@
             <w:r>
               <w:rPr>
                 <w:rFonts w:ascii="Times New Roman" w:hAnsi="Times New Roman"/>
+                <w:noProof/>
                 <w:sz w:val="28"/>
                 <w:szCs w:val="28"/>
               </w:rPr>
@@ -6611,17 +6432,7 @@
                 <w:lang w:val="en-US"/>
               </w:rPr>
               <w:lastRenderedPageBreak/>
-              <w:t>L</w:t>
-            </w:r>
-            <w:r>
-              <w:rPr>
-                <w:rFonts w:ascii="Times New Roman" w:eastAsia="Times New Roman" w:hAnsi="Times New Roman"/>
-                <w:b/>
-                <w:sz w:val="28"/>
-                <w:szCs w:val="28"/>
-                <w:lang w:val="en-US"/>
-              </w:rPr>
-              <w:t>sof</w:t>
+              <w:t>Lsof</w:t>
             </w:r>
             <w:proofErr w:type="spellEnd"/>
           </w:p>
@@ -6669,6 +6480,7 @@
             <w:r>
               <w:rPr>
                 <w:rFonts w:ascii="Times New Roman" w:hAnsi="Times New Roman"/>
+                <w:noProof/>
                 <w:sz w:val="28"/>
                 <w:szCs w:val="28"/>
               </w:rPr>
@@ -6744,17 +6556,7 @@
                 <w:szCs w:val="28"/>
                 <w:lang w:val="en-US"/>
               </w:rPr>
-              <w:t>F</w:t>
-            </w:r>
-            <w:r>
-              <w:rPr>
-                <w:rFonts w:ascii="Times New Roman" w:eastAsia="Times New Roman" w:hAnsi="Times New Roman"/>
-                <w:b/>
-                <w:sz w:val="28"/>
-                <w:szCs w:val="28"/>
-                <w:lang w:val="en-US"/>
-              </w:rPr>
-              <w:t>ree</w:t>
+              <w:t>Free</w:t>
             </w:r>
           </w:p>
         </w:tc>
@@ -6801,6 +6603,7 @@
             <w:r>
               <w:rPr>
                 <w:rFonts w:ascii="Times New Roman" w:hAnsi="Times New Roman"/>
+                <w:noProof/>
                 <w:sz w:val="28"/>
                 <w:szCs w:val="28"/>
               </w:rPr>
@@ -6877,17 +6680,7 @@
                 <w:szCs w:val="28"/>
                 <w:lang w:val="en-US"/>
               </w:rPr>
-              <w:t>D</w:t>
-            </w:r>
-            <w:r>
-              <w:rPr>
-                <w:rFonts w:ascii="Times New Roman" w:eastAsia="Times New Roman" w:hAnsi="Times New Roman"/>
-                <w:b/>
-                <w:sz w:val="28"/>
-                <w:szCs w:val="28"/>
-                <w:lang w:val="en-US"/>
-              </w:rPr>
-              <w:t>f</w:t>
+              <w:t>Df</w:t>
             </w:r>
             <w:proofErr w:type="spellEnd"/>
           </w:p>
@@ -6939,6 +6732,7 @@
             <w:r>
               <w:rPr>
                 <w:rFonts w:ascii="Times New Roman" w:hAnsi="Times New Roman"/>
+                <w:noProof/>
                 <w:sz w:val="28"/>
                 <w:szCs w:val="28"/>
               </w:rPr>
@@ -7016,17 +6810,7 @@
                 <w:lang w:val="en-US"/>
               </w:rPr>
               <w:lastRenderedPageBreak/>
-              <w:t>d</w:t>
-            </w:r>
-            <w:r>
-              <w:rPr>
-                <w:rFonts w:ascii="Times New Roman" w:eastAsia="Times New Roman" w:hAnsi="Times New Roman"/>
-                <w:b/>
-                <w:sz w:val="28"/>
-                <w:szCs w:val="28"/>
-                <w:lang w:val="en-US"/>
-              </w:rPr>
-              <w:t>u</w:t>
+              <w:t>du</w:t>
             </w:r>
           </w:p>
         </w:tc>
@@ -7149,6 +6933,7 @@
             <w:r>
               <w:rPr>
                 <w:rFonts w:ascii="Times New Roman" w:hAnsi="Times New Roman"/>
+                <w:noProof/>
                 <w:spacing w:val="5"/>
                 <w:sz w:val="28"/>
                 <w:szCs w:val="28"/>
@@ -7275,6 +7060,7 @@
             <w:r>
               <w:rPr>
                 <w:rFonts w:ascii="Times New Roman" w:hAnsi="Times New Roman"/>
+                <w:noProof/>
                 <w:sz w:val="28"/>
                 <w:szCs w:val="28"/>
               </w:rPr>
@@ -7402,23 +7188,23 @@
                 <w:rFonts w:ascii="Times New Roman" w:hAnsi="Times New Roman"/>
                 <w:sz w:val="28"/>
                 <w:szCs w:val="28"/>
-                <w:lang w:val="en-US"/>
-              </w:rPr>
-            </w:pPr>
-          </w:p>
-          <w:p>
-            <w:pPr>
-              <w:jc w:val="center"/>
-              <w:rPr>
-                <w:rFonts w:ascii="Times New Roman" w:hAnsi="Times New Roman"/>
-                <w:sz w:val="28"/>
-                <w:szCs w:val="28"/>
-                <w:lang w:val="en-US"/>
-              </w:rPr>
-            </w:pPr>
-            <w:r>
-              <w:rPr>
-                <w:rFonts w:ascii="Times New Roman" w:hAnsi="Times New Roman"/>
+              </w:rPr>
+            </w:pPr>
+          </w:p>
+          <w:p>
+            <w:pPr>
+              <w:jc w:val="center"/>
+              <w:rPr>
+                <w:rFonts w:ascii="Times New Roman" w:hAnsi="Times New Roman"/>
+                <w:sz w:val="28"/>
+                <w:szCs w:val="28"/>
+                <w:lang w:val="en-US"/>
+              </w:rPr>
+            </w:pPr>
+            <w:r>
+              <w:rPr>
+                <w:rFonts w:ascii="Times New Roman" w:hAnsi="Times New Roman"/>
+                <w:noProof/>
                 <w:sz w:val="28"/>
                 <w:szCs w:val="28"/>
                 <w:lang w:val="en-US"/>
@@ -7553,6 +7339,7 @@
             <w:r>
               <w:rPr>
                 <w:rFonts w:ascii="Times New Roman" w:hAnsi="Times New Roman"/>
+                <w:noProof/>
                 <w:spacing w:val="5"/>
                 <w:sz w:val="28"/>
                 <w:szCs w:val="28"/>
@@ -7699,6 +7486,7 @@
             <w:r>
               <w:rPr>
                 <w:rFonts w:ascii="Times New Roman" w:hAnsi="Times New Roman"/>
+                <w:noProof/>
                 <w:sz w:val="28"/>
                 <w:szCs w:val="28"/>
               </w:rPr>
@@ -7841,6 +7629,7 @@
             <w:r>
               <w:rPr>
                 <w:rFonts w:ascii="Times New Roman" w:hAnsi="Times New Roman"/>
+                <w:noProof/>
                 <w:sz w:val="28"/>
                 <w:szCs w:val="28"/>
               </w:rPr>
@@ -7992,6 +7781,7 @@
             <w:r>
               <w:rPr>
                 <w:rFonts w:ascii="Times New Roman" w:hAnsi="Times New Roman"/>
+                <w:noProof/>
                 <w:sz w:val="28"/>
                 <w:szCs w:val="28"/>
               </w:rPr>
@@ -8117,6 +7907,7 @@
             <w:r>
               <w:rPr>
                 <w:rFonts w:ascii="Times New Roman" w:hAnsi="Times New Roman"/>
+                <w:noProof/>
                 <w:sz w:val="28"/>
                 <w:szCs w:val="28"/>
               </w:rPr>
@@ -8241,6 +8032,7 @@
             <w:r>
               <w:rPr>
                 <w:rFonts w:ascii="Times New Roman" w:hAnsi="Times New Roman"/>
+                <w:noProof/>
                 <w:sz w:val="28"/>
                 <w:szCs w:val="28"/>
               </w:rPr>
@@ -8364,6 +8156,7 @@
             <w:r>
               <w:rPr>
                 <w:rFonts w:ascii="Times New Roman" w:hAnsi="Times New Roman"/>
+                <w:noProof/>
                 <w:sz w:val="28"/>
                 <w:szCs w:val="28"/>
               </w:rPr>
@@ -8487,6 +8280,7 @@
             <w:r>
               <w:rPr>
                 <w:rFonts w:ascii="Times New Roman" w:hAnsi="Times New Roman"/>
+                <w:noProof/>
                 <w:sz w:val="28"/>
                 <w:szCs w:val="28"/>
               </w:rPr>
@@ -8647,6 +8441,7 @@
             <w:r>
               <w:rPr>
                 <w:rFonts w:ascii="Times New Roman" w:hAnsi="Times New Roman"/>
+                <w:noProof/>
                 <w:sz w:val="28"/>
                 <w:szCs w:val="28"/>
               </w:rPr>
@@ -8769,6 +8564,7 @@
             <w:r>
               <w:rPr>
                 <w:rFonts w:ascii="Times New Roman" w:hAnsi="Times New Roman"/>
+                <w:noProof/>
                 <w:sz w:val="28"/>
                 <w:szCs w:val="28"/>
               </w:rPr>
@@ -8893,6 +8689,7 @@
             <w:r>
               <w:rPr>
                 <w:rFonts w:ascii="Times New Roman" w:hAnsi="Times New Roman"/>
+                <w:noProof/>
                 <w:sz w:val="28"/>
                 <w:szCs w:val="28"/>
               </w:rPr>
@@ -9017,6 +8814,7 @@
             <w:r>
               <w:rPr>
                 <w:rFonts w:ascii="Times New Roman" w:hAnsi="Times New Roman"/>
+                <w:noProof/>
                 <w:sz w:val="28"/>
                 <w:szCs w:val="28"/>
               </w:rPr>
@@ -9146,6 +8944,7 @@
             <w:r>
               <w:rPr>
                 <w:rFonts w:ascii="Times New Roman" w:hAnsi="Times New Roman"/>
+                <w:noProof/>
                 <w:sz w:val="28"/>
                 <w:szCs w:val="28"/>
               </w:rPr>
@@ -9269,6 +9068,7 @@
             <w:r>
               <w:rPr>
                 <w:rFonts w:ascii="Times New Roman" w:hAnsi="Times New Roman"/>
+                <w:noProof/>
                 <w:sz w:val="28"/>
                 <w:szCs w:val="28"/>
               </w:rPr>
@@ -9484,6 +9284,7 @@
             <w:r>
               <w:rPr>
                 <w:rFonts w:ascii="Times New Roman" w:hAnsi="Times New Roman" w:cs="Times New Roman"/>
+                <w:noProof/>
                 <w:sz w:val="28"/>
                 <w:szCs w:val="28"/>
               </w:rPr>
@@ -9616,6 +9417,7 @@
             <w:r>
               <w:rPr>
                 <w:rFonts w:ascii="Times New Roman" w:hAnsi="Times New Roman" w:cs="Times New Roman"/>
+                <w:noProof/>
                 <w:sz w:val="28"/>
                 <w:szCs w:val="28"/>
               </w:rPr>
@@ -9771,6 +9573,7 @@
             <w:r>
               <w:rPr>
                 <w:rFonts w:ascii="Times New Roman" w:hAnsi="Times New Roman" w:cs="Times New Roman"/>
+                <w:noProof/>
                 <w:sz w:val="28"/>
                 <w:szCs w:val="28"/>
               </w:rPr>
@@ -9903,6 +9706,7 @@
             <w:r>
               <w:rPr>
                 <w:rFonts w:ascii="Times New Roman" w:hAnsi="Times New Roman" w:cs="Times New Roman"/>
+                <w:noProof/>
                 <w:sz w:val="28"/>
                 <w:szCs w:val="28"/>
               </w:rPr>
@@ -10032,6 +9836,7 @@
             <w:r>
               <w:rPr>
                 <w:rFonts w:ascii="Times New Roman" w:hAnsi="Times New Roman" w:cs="Times New Roman"/>
+                <w:noProof/>
                 <w:sz w:val="28"/>
                 <w:szCs w:val="28"/>
               </w:rPr>

</xml_diff>